<commit_message>
el-254: Ajute assinatura contrato-de-cessao-de-espaco-para-fins-comerciais.docx
</commit_message>
<xml_diff>
--- a/docassemble/docassemble/brcomeducalegal/data/templates/contrato-de-cessao-de-espaco-para-fins-comerciais.docx
+++ b/docassemble/docassemble/brcomeducalegal/data/templates/contrato-de-cessao-de-espaco-para-fins-comerciais.docx
@@ -7868,6 +7868,7 @@
     </w:p>
     <w:p>
       <w:pPr>
+        <w:keepNext w:val="1"/>
         <w:spacing w:after="240" w:before="240" w:line="300" w:lineRule="auto"/>
         <w:ind w:left="0" w:firstLine="0"/>
         <w:jc w:val="both"/>
@@ -7900,8 +7901,9 @@
     </w:p>
     <w:p>
       <w:pPr>
+        <w:keepNext w:val="1"/>
         <w:widowControl w:val="0"/>
-        <w:spacing w:after="240" w:before="240" w:line="300" w:lineRule="auto"/>
+        <w:spacing w:after="400" w:before="240" w:line="300" w:lineRule="auto"/>
         <w:jc w:val="center"/>
         <w:rPr>
           <w:rFonts w:ascii="Calibri" w:cs="Calibri" w:eastAsia="Calibri" w:hAnsi="Calibri"/>
@@ -7917,387 +7919,419 @@
           <w:szCs w:val="22"/>
           <w:rtl w:val="0"/>
         </w:rPr>
-        <w:t xml:space="preserve">{{ </w:t>
-      </w:r>
-      <w:r>
-        <w:rPr>
-          <w:rFonts w:ascii="Calibri" w:cs="Calibri" w:eastAsia="Calibri" w:hAnsi="Calibri"/>
-          <w:sz w:val="22"/>
-          <w:szCs w:val="22"/>
-          <w:rtl w:val="0"/>
-        </w:rPr>
-        <w:t xml:space="preserve">title_case</w:t>
-      </w:r>
-      <w:r>
-        <w:rPr>
-          <w:rFonts w:ascii="Calibri" w:cs="Calibri" w:eastAsia="Calibri" w:hAnsi="Calibri"/>
-          <w:sz w:val="22"/>
-          <w:szCs w:val="22"/>
-          <w:rtl w:val="0"/>
-        </w:rPr>
-        <w:t xml:space="preserve">(</w:t>
-      </w:r>
-      <w:r>
-        <w:rPr>
-          <w:rFonts w:ascii="Calibri" w:cs="Calibri" w:eastAsia="Calibri" w:hAnsi="Calibri"/>
-          <w:sz w:val="22"/>
-          <w:szCs w:val="22"/>
-          <w:rtl w:val="0"/>
-        </w:rPr>
-        <w:t xml:space="preserve">signature_local</w:t>
-      </w:r>
-      <w:r>
-        <w:rPr>
-          <w:rFonts w:ascii="Calibri" w:cs="Calibri" w:eastAsia="Calibri" w:hAnsi="Calibri"/>
-          <w:sz w:val="22"/>
-          <w:szCs w:val="22"/>
-          <w:rtl w:val="0"/>
-        </w:rPr>
-        <w:t xml:space="preserve"> | lower) }}, {{</w:t>
-      </w:r>
-      <w:r>
-        <w:rPr>
-          <w:rFonts w:ascii="Calibri" w:cs="Calibri" w:eastAsia="Calibri" w:hAnsi="Calibri"/>
-          <w:sz w:val="22"/>
-          <w:szCs w:val="22"/>
-          <w:rtl w:val="0"/>
-        </w:rPr>
-        <w:t xml:space="preserve">signature_date</w:t>
-      </w:r>
-      <w:r>
-        <w:rPr>
-          <w:rFonts w:ascii="Calibri" w:cs="Calibri" w:eastAsia="Calibri" w:hAnsi="Calibri"/>
-          <w:sz w:val="22"/>
-          <w:szCs w:val="22"/>
-          <w:rtl w:val="0"/>
-        </w:rPr>
-        <w:t xml:space="preserve"> }}</w:t>
-      </w:r>
-      <w:r>
-        <w:rPr>
-          <w:rFonts w:ascii="Calibri" w:cs="Calibri" w:eastAsia="Calibri" w:hAnsi="Calibri"/>
-          <w:b w:val="1"/>
-          <w:sz w:val="22"/>
-          <w:szCs w:val="22"/>
-          <w:rtl w:val="0"/>
-        </w:rPr>
-        <w:t xml:space="preserve">.</w:t>
-      </w:r>
-    </w:p>
-    <w:p>
-      <w:pPr>
-        <w:spacing w:before="300" w:line="300" w:lineRule="auto"/>
-        <w:ind w:right="5.669291338583093"/>
-        <w:jc w:val="center"/>
-        <w:rPr>
-          <w:rFonts w:ascii="Calibri" w:cs="Calibri" w:eastAsia="Calibri" w:hAnsi="Calibri"/>
-          <w:b w:val="1"/>
-          <w:sz w:val="22"/>
-          <w:szCs w:val="22"/>
-        </w:rPr>
-      </w:pPr>
-      <w:r>
-        <w:rPr>
-          <w:rFonts w:ascii="Calibri" w:cs="Calibri" w:eastAsia="Calibri" w:hAnsi="Calibri"/>
-          <w:b w:val="1"/>
-          <w:sz w:val="22"/>
-          <w:szCs w:val="22"/>
-          <w:rtl w:val="0"/>
-        </w:rPr>
-        <w:t xml:space="preserve">Cedente(s):</w:t>
-      </w:r>
-    </w:p>
-    <w:p>
-      <w:pPr>
-        <w:spacing w:line="360" w:lineRule="auto"/>
-        <w:ind w:right="5.669291338583093"/>
-        <w:jc w:val="center"/>
-        <w:rPr>
-          <w:rFonts w:ascii="Calibri" w:cs="Calibri" w:eastAsia="Calibri" w:hAnsi="Calibri"/>
-          <w:sz w:val="22"/>
-          <w:szCs w:val="22"/>
-        </w:rPr>
-      </w:pPr>
-      <w:r>
-        <w:rPr>
-          <w:rFonts w:ascii="Calibri" w:cs="Calibri" w:eastAsia="Calibri" w:hAnsi="Calibri"/>
-          <w:sz w:val="22"/>
-          <w:szCs w:val="22"/>
-          <w:rtl w:val="0"/>
-        </w:rPr>
-        <w:t xml:space="preserve">{%p for item in cedentes %}</w:t>
-      </w:r>
-    </w:p>
-    <w:p>
-      <w:pPr>
-        <w:widowControl w:val="0"/>
-        <w:spacing w:line="360" w:lineRule="auto"/>
-        <w:ind w:left="1440" w:right="5.669291338583093" w:firstLine="720"/>
-        <w:rPr>
-          <w:rFonts w:ascii="Calibri" w:cs="Calibri" w:eastAsia="Calibri" w:hAnsi="Calibri"/>
-          <w:color w:val="ffffff"/>
-        </w:rPr>
-      </w:pPr>
-      <w:r>
-        <w:rPr>
-          <w:rFonts w:ascii="Calibri" w:cs="Calibri" w:eastAsia="Calibri" w:hAnsi="Calibri"/>
-          <w:color w:val="ffffff"/>
-          <w:rtl w:val="0"/>
-        </w:rPr>
-        <w:t xml:space="preserve">{{  generate_anchor('signHere', item.email)  }}</w:t>
-      </w:r>
-    </w:p>
-    <w:p>
-      <w:pPr>
-        <w:spacing w:line="300" w:lineRule="auto"/>
-        <w:ind w:right="-7.795275590551114"/>
-        <w:jc w:val="center"/>
-        <w:rPr>
-          <w:rFonts w:ascii="Calibri" w:cs="Calibri" w:eastAsia="Calibri" w:hAnsi="Calibri"/>
-          <w:sz w:val="22"/>
-          <w:szCs w:val="22"/>
-        </w:rPr>
-      </w:pPr>
-      <w:r>
-        <w:rPr>
-          <w:rFonts w:ascii="Calibri" w:cs="Calibri" w:eastAsia="Calibri" w:hAnsi="Calibri"/>
-          <w:sz w:val="22"/>
-          <w:szCs w:val="22"/>
-          <w:rtl w:val="0"/>
-        </w:rPr>
-        <w:t xml:space="preserve">____________________________________________</w:t>
-      </w:r>
-    </w:p>
-    <w:p>
-      <w:pPr>
-        <w:spacing w:line="300" w:lineRule="auto"/>
-        <w:ind w:right="5.669291338583093"/>
-        <w:jc w:val="center"/>
-        <w:rPr>
-          <w:rFonts w:ascii="Calibri" w:cs="Calibri" w:eastAsia="Calibri" w:hAnsi="Calibri"/>
-          <w:b w:val="1"/>
-          <w:sz w:val="22"/>
-          <w:szCs w:val="22"/>
-        </w:rPr>
-      </w:pPr>
-      <w:r>
-        <w:rPr>
-          <w:rFonts w:ascii="Calibri" w:cs="Calibri" w:eastAsia="Calibri" w:hAnsi="Calibri"/>
-          <w:b w:val="1"/>
-          <w:sz w:val="22"/>
-          <w:szCs w:val="22"/>
-          <w:rtl w:val="0"/>
-        </w:rPr>
-        <w:t xml:space="preserve">{{ item.name.text| upper }}</w:t>
-      </w:r>
-    </w:p>
-    <w:p>
-      <w:pPr>
-        <w:spacing w:line="300" w:lineRule="auto"/>
-        <w:ind w:right="5.669291338583093"/>
-        <w:jc w:val="center"/>
-        <w:rPr>
-          <w:rFonts w:ascii="Calibri" w:cs="Calibri" w:eastAsia="Calibri" w:hAnsi="Calibri"/>
-          <w:sz w:val="22"/>
-          <w:szCs w:val="22"/>
-        </w:rPr>
-      </w:pPr>
-      <w:r>
-        <w:rPr>
-          <w:rFonts w:ascii="Calibri" w:cs="Calibri" w:eastAsia="Calibri" w:hAnsi="Calibri"/>
-          <w:sz w:val="22"/>
-          <w:szCs w:val="22"/>
-          <w:rtl w:val="0"/>
-        </w:rPr>
-        <w:t xml:space="preserve">{%p endfor %}</w:t>
-      </w:r>
-    </w:p>
-    <w:p>
-      <w:pPr>
-        <w:pStyle w:val="Heading3"/>
-        <w:widowControl w:val="0"/>
-        <w:spacing w:after="0" w:before="300" w:line="300" w:lineRule="auto"/>
-        <w:ind w:right="5.669291338583093"/>
-        <w:jc w:val="center"/>
-        <w:rPr>
-          <w:rFonts w:ascii="Calibri" w:cs="Calibri" w:eastAsia="Calibri" w:hAnsi="Calibri"/>
-          <w:sz w:val="22"/>
-          <w:szCs w:val="22"/>
-        </w:rPr>
-      </w:pPr>
-      <w:bookmarkStart w:colFirst="0" w:colLast="0" w:name="_lcwb1nw0i0pz" w:id="3"/>
-      <w:bookmarkEnd w:id="3"/>
-      <w:r>
-        <w:rPr>
-          <w:rFonts w:ascii="Calibri" w:cs="Calibri" w:eastAsia="Calibri" w:hAnsi="Calibri"/>
-          <w:sz w:val="22"/>
-          <w:szCs w:val="22"/>
-          <w:rtl w:val="0"/>
-        </w:rPr>
-        <w:t xml:space="preserve">Cessionária(s):</w:t>
-      </w:r>
-    </w:p>
-    <w:p>
-      <w:pPr>
-        <w:spacing w:line="360" w:lineRule="auto"/>
-        <w:ind w:right="5.669291338583093"/>
-        <w:jc w:val="center"/>
-        <w:rPr>
-          <w:rFonts w:ascii="Calibri" w:cs="Calibri" w:eastAsia="Calibri" w:hAnsi="Calibri"/>
-          <w:sz w:val="22"/>
-          <w:szCs w:val="22"/>
-        </w:rPr>
-      </w:pPr>
-      <w:r>
-        <w:rPr>
-          <w:rFonts w:ascii="Calibri" w:cs="Calibri" w:eastAsia="Calibri" w:hAnsi="Calibri"/>
-          <w:sz w:val="22"/>
-          <w:szCs w:val="22"/>
-          <w:rtl w:val="0"/>
-        </w:rPr>
-        <w:t xml:space="preserve">{%p for item in </w:t>
-      </w:r>
-      <w:r>
-        <w:rPr>
-          <w:rFonts w:ascii="Calibri" w:cs="Calibri" w:eastAsia="Calibri" w:hAnsi="Calibri"/>
-          <w:sz w:val="22"/>
-          <w:szCs w:val="22"/>
-          <w:rtl w:val="0"/>
-        </w:rPr>
-        <w:t xml:space="preserve">cessionaria</w:t>
-      </w:r>
-      <w:r>
-        <w:rPr>
-          <w:rFonts w:ascii="Calibri" w:cs="Calibri" w:eastAsia="Calibri" w:hAnsi="Calibri"/>
-          <w:sz w:val="22"/>
-          <w:szCs w:val="22"/>
-          <w:rtl w:val="0"/>
-        </w:rPr>
-        <w:t xml:space="preserve">s %}</w:t>
-      </w:r>
-    </w:p>
-    <w:p>
-      <w:pPr>
-        <w:pStyle w:val="Heading3"/>
-        <w:widowControl w:val="0"/>
-        <w:spacing w:after="0" w:before="0" w:line="360" w:lineRule="auto"/>
-        <w:ind w:left="1440" w:right="5.669291338583093" w:firstLine="720"/>
-        <w:rPr>
-          <w:rFonts w:ascii="Calibri" w:cs="Calibri" w:eastAsia="Calibri" w:hAnsi="Calibri"/>
-          <w:b w:val="0"/>
-          <w:color w:val="ffffff"/>
-          <w:sz w:val="22"/>
-          <w:szCs w:val="22"/>
-        </w:rPr>
-      </w:pPr>
-      <w:bookmarkStart w:colFirst="0" w:colLast="0" w:name="_epcg7s1uoqhi" w:id="4"/>
-      <w:bookmarkEnd w:id="4"/>
-      <w:r>
-        <w:rPr>
-          <w:rFonts w:ascii="Calibri" w:cs="Calibri" w:eastAsia="Calibri" w:hAnsi="Calibri"/>
-          <w:b w:val="0"/>
-          <w:color w:val="ffffff"/>
-          <w:sz w:val="20"/>
-          <w:szCs w:val="20"/>
-          <w:rtl w:val="0"/>
-        </w:rPr>
-        <w:t xml:space="preserve">{{  generate_anchor('signHere', item.email)  }}</w:t>
-      </w:r>
-      <w:r>
-        <w:rPr>
-          <w:rtl w:val="0"/>
-        </w:rPr>
-      </w:r>
-    </w:p>
-    <w:p>
-      <w:pPr>
-        <w:spacing w:line="300" w:lineRule="auto"/>
-        <w:ind w:right="-7.795275590551114"/>
-        <w:jc w:val="center"/>
-        <w:rPr>
-          <w:rFonts w:ascii="Calibri" w:cs="Calibri" w:eastAsia="Calibri" w:hAnsi="Calibri"/>
-          <w:sz w:val="22"/>
-          <w:szCs w:val="22"/>
-        </w:rPr>
-      </w:pPr>
-      <w:r>
-        <w:rPr>
-          <w:rFonts w:ascii="Calibri" w:cs="Calibri" w:eastAsia="Calibri" w:hAnsi="Calibri"/>
-          <w:sz w:val="22"/>
-          <w:szCs w:val="22"/>
-          <w:rtl w:val="0"/>
-        </w:rPr>
-        <w:t xml:space="preserve">____________________________________________</w:t>
-      </w:r>
-    </w:p>
-    <w:p>
-      <w:pPr>
-        <w:spacing w:line="300" w:lineRule="auto"/>
-        <w:jc w:val="center"/>
-        <w:rPr>
-          <w:rFonts w:ascii="Calibri" w:cs="Calibri" w:eastAsia="Calibri" w:hAnsi="Calibri"/>
-          <w:b w:val="1"/>
-          <w:sz w:val="22"/>
-          <w:szCs w:val="22"/>
-        </w:rPr>
-      </w:pPr>
-      <w:r>
-        <w:rPr>
-          <w:rFonts w:ascii="Calibri" w:cs="Calibri" w:eastAsia="Calibri" w:hAnsi="Calibri"/>
-          <w:b w:val="1"/>
-          <w:sz w:val="22"/>
-          <w:szCs w:val="22"/>
-          <w:rtl w:val="0"/>
-        </w:rPr>
-        <w:t xml:space="preserve">{{ item.name.text | upper }}</w:t>
-      </w:r>
-    </w:p>
-    <w:p>
-      <w:pPr>
-        <w:spacing w:line="300" w:lineRule="auto"/>
-        <w:ind w:right="5.669291338583093"/>
-        <w:jc w:val="center"/>
-        <w:rPr>
-          <w:rFonts w:ascii="Calibri" w:cs="Calibri" w:eastAsia="Calibri" w:hAnsi="Calibri"/>
-          <w:sz w:val="22"/>
-          <w:szCs w:val="22"/>
-        </w:rPr>
-      </w:pPr>
-      <w:r>
-        <w:rPr>
-          <w:rFonts w:ascii="Calibri" w:cs="Calibri" w:eastAsia="Calibri" w:hAnsi="Calibri"/>
-          <w:sz w:val="22"/>
-          <w:szCs w:val="22"/>
-          <w:rtl w:val="0"/>
-        </w:rPr>
-        <w:t xml:space="preserve">{%p endfor %}</w:t>
-      </w:r>
-    </w:p>
-    <w:p>
-      <w:pPr>
-        <w:spacing w:before="300" w:line="300" w:lineRule="auto"/>
-        <w:ind w:right="-567"/>
-        <w:rPr>
-          <w:rFonts w:ascii="Calibri" w:cs="Calibri" w:eastAsia="Calibri" w:hAnsi="Calibri"/>
-          <w:b w:val="1"/>
-          <w:sz w:val="22"/>
-          <w:szCs w:val="22"/>
-        </w:rPr>
-      </w:pPr>
-      <w:r>
-        <w:rPr>
-          <w:rFonts w:ascii="Calibri" w:cs="Calibri" w:eastAsia="Calibri" w:hAnsi="Calibri"/>
-          <w:b w:val="1"/>
-          <w:sz w:val="22"/>
-          <w:szCs w:val="22"/>
-          <w:rtl w:val="0"/>
-        </w:rPr>
-        <w:t xml:space="preserve">Testemunhas:</w:t>
+        <w:t xml:space="preserve">{{ title_case(signature_local | lower) }}, {{signature_date }}.</w:t>
+      </w:r>
+      <w:r>
+        <w:rPr>
+          <w:rtl w:val="0"/>
+        </w:rPr>
       </w:r>
     </w:p>
     <w:tbl>
       <w:tblPr>
         <w:tblStyle w:val="Table2"/>
+        <w:tblW w:w="10200.0" w:type="dxa"/>
+        <w:jc w:val="center"/>
+        <w:tblLayout w:type="fixed"/>
+        <w:tblLook w:val="0600"/>
+      </w:tblPr>
+      <w:tblGrid>
+        <w:gridCol w:w="5100"/>
+        <w:gridCol w:w="5100"/>
+        <w:tblGridChange w:id="0">
+          <w:tblGrid>
+            <w:gridCol w:w="5100"/>
+            <w:gridCol w:w="5100"/>
+          </w:tblGrid>
+        </w:tblGridChange>
+      </w:tblGrid>
+      <w:tr>
+        <w:tc>
+          <w:tcPr>
+            <w:tcBorders>
+              <w:top w:color="000000" w:space="0" w:sz="0" w:val="nil"/>
+              <w:left w:color="000000" w:space="0" w:sz="0" w:val="nil"/>
+              <w:bottom w:color="000000" w:space="0" w:sz="0" w:val="nil"/>
+              <w:right w:color="000000" w:space="0" w:sz="0" w:val="nil"/>
+            </w:tcBorders>
+            <w:shd w:fill="auto" w:val="clear"/>
+            <w:tcMar>
+              <w:top w:w="100.0" w:type="dxa"/>
+              <w:left w:w="100.0" w:type="dxa"/>
+              <w:bottom w:w="100.0" w:type="dxa"/>
+              <w:right w:w="100.0" w:type="dxa"/>
+            </w:tcMar>
+            <w:vAlign w:val="top"/>
+          </w:tcPr>
+          <w:p>
+            <w:pPr>
+              <w:keepNext w:val="1"/>
+              <w:spacing w:line="348" w:lineRule="auto"/>
+              <w:jc w:val="center"/>
+              <w:rPr>
+                <w:rFonts w:ascii="Calibri" w:cs="Calibri" w:eastAsia="Calibri" w:hAnsi="Calibri"/>
+                <w:b w:val="1"/>
+                <w:sz w:val="22"/>
+                <w:szCs w:val="22"/>
+              </w:rPr>
+            </w:pPr>
+            <w:r>
+              <w:rPr>
+                <w:rFonts w:ascii="Calibri" w:cs="Calibri" w:eastAsia="Calibri" w:hAnsi="Calibri"/>
+                <w:b w:val="1"/>
+                <w:sz w:val="22"/>
+                <w:szCs w:val="22"/>
+                <w:rtl w:val="0"/>
+              </w:rPr>
+              <w:t xml:space="preserve">Cedente(s):</w:t>
+            </w:r>
+          </w:p>
+          <w:p>
+            <w:pPr>
+              <w:keepNext w:val="1"/>
+              <w:spacing w:line="348" w:lineRule="auto"/>
+              <w:jc w:val="center"/>
+              <w:rPr>
+                <w:rFonts w:ascii="Calibri" w:cs="Calibri" w:eastAsia="Calibri" w:hAnsi="Calibri"/>
+                <w:b w:val="1"/>
+                <w:sz w:val="22"/>
+                <w:szCs w:val="22"/>
+              </w:rPr>
+            </w:pPr>
+            <w:r>
+              <w:rPr>
+                <w:rFonts w:ascii="Calibri" w:cs="Calibri" w:eastAsia="Calibri" w:hAnsi="Calibri"/>
+                <w:sz w:val="22"/>
+                <w:szCs w:val="22"/>
+                <w:rtl w:val="0"/>
+              </w:rPr>
+              <w:t xml:space="preserve">{%p for item in cedentes %}</w:t>
+            </w:r>
+            <w:r>
+              <w:rPr>
+                <w:rtl w:val="0"/>
+              </w:rPr>
+            </w:r>
+          </w:p>
+          <w:p>
+            <w:pPr>
+              <w:pStyle w:val="Heading3"/>
+              <w:keepNext w:val="1"/>
+              <w:widowControl w:val="0"/>
+              <w:spacing w:after="0" w:before="0" w:lineRule="auto"/>
+              <w:ind w:right="5.669291338583093"/>
+              <w:rPr>
+                <w:rFonts w:ascii="Calibri" w:cs="Calibri" w:eastAsia="Calibri" w:hAnsi="Calibri"/>
+                <w:b w:val="0"/>
+                <w:color w:val="ffffff"/>
+                <w:sz w:val="22"/>
+                <w:szCs w:val="22"/>
+              </w:rPr>
+            </w:pPr>
+            <w:bookmarkStart w:colFirst="0" w:colLast="0" w:name="_lup8fc84ibq8" w:id="3"/>
+            <w:bookmarkEnd w:id="3"/>
+            <w:r>
+              <w:rPr>
+                <w:rFonts w:ascii="Calibri" w:cs="Calibri" w:eastAsia="Calibri" w:hAnsi="Calibri"/>
+                <w:b w:val="0"/>
+                <w:color w:val="ffffff"/>
+                <w:sz w:val="20"/>
+                <w:szCs w:val="20"/>
+                <w:rtl w:val="0"/>
+              </w:rPr>
+              <w:t xml:space="preserve">{{  generate_anchor('signHere', item.email)  }}</w:t>
+            </w:r>
+            <w:r>
+              <w:rPr>
+                <w:rtl w:val="0"/>
+              </w:rPr>
+            </w:r>
+          </w:p>
+          <w:p>
+            <w:pPr>
+              <w:keepNext w:val="1"/>
+              <w:ind w:right="-7.795275590551114"/>
+              <w:jc w:val="center"/>
+              <w:rPr>
+                <w:rFonts w:ascii="Calibri" w:cs="Calibri" w:eastAsia="Calibri" w:hAnsi="Calibri"/>
+                <w:sz w:val="22"/>
+                <w:szCs w:val="22"/>
+              </w:rPr>
+            </w:pPr>
+            <w:r>
+              <w:rPr>
+                <w:rFonts w:ascii="Calibri" w:cs="Calibri" w:eastAsia="Calibri" w:hAnsi="Calibri"/>
+                <w:sz w:val="22"/>
+                <w:szCs w:val="22"/>
+                <w:rtl w:val="0"/>
+              </w:rPr>
+              <w:t xml:space="preserve">________________________________________</w:t>
+            </w:r>
+          </w:p>
+          <w:p>
+            <w:pPr>
+              <w:keepNext w:val="1"/>
+              <w:spacing w:line="348" w:lineRule="auto"/>
+              <w:ind w:right="-7.795275590551114"/>
+              <w:jc w:val="center"/>
+              <w:rPr>
+                <w:rFonts w:ascii="Calibri" w:cs="Calibri" w:eastAsia="Calibri" w:hAnsi="Calibri"/>
+                <w:b w:val="1"/>
+                <w:sz w:val="22"/>
+                <w:szCs w:val="22"/>
+              </w:rPr>
+            </w:pPr>
+            <w:r>
+              <w:rPr>
+                <w:rFonts w:ascii="Calibri" w:cs="Calibri" w:eastAsia="Calibri" w:hAnsi="Calibri"/>
+                <w:b w:val="1"/>
+                <w:sz w:val="22"/>
+                <w:szCs w:val="22"/>
+                <w:rtl w:val="0"/>
+              </w:rPr>
+              <w:t xml:space="preserve">{{ item.name.text| upper }}</w:t>
+            </w:r>
+          </w:p>
+          <w:p>
+            <w:pPr>
+              <w:keepNext w:val="1"/>
+              <w:spacing w:line="348" w:lineRule="auto"/>
+              <w:jc w:val="center"/>
+              <w:rPr>
+                <w:rFonts w:ascii="Calibri" w:cs="Calibri" w:eastAsia="Calibri" w:hAnsi="Calibri"/>
+                <w:b w:val="1"/>
+                <w:sz w:val="22"/>
+                <w:szCs w:val="22"/>
+              </w:rPr>
+            </w:pPr>
+            <w:r>
+              <w:rPr>
+                <w:rFonts w:ascii="Calibri" w:cs="Calibri" w:eastAsia="Calibri" w:hAnsi="Calibri"/>
+                <w:sz w:val="22"/>
+                <w:szCs w:val="22"/>
+                <w:rtl w:val="0"/>
+              </w:rPr>
+              <w:t xml:space="preserve">{%p endfor %}</w:t>
+            </w:r>
+            <w:r>
+              <w:rPr>
+                <w:rtl w:val="0"/>
+              </w:rPr>
+            </w:r>
+          </w:p>
+        </w:tc>
+        <w:tc>
+          <w:tcPr>
+            <w:tcBorders>
+              <w:top w:color="000000" w:space="0" w:sz="0" w:val="nil"/>
+              <w:left w:color="000000" w:space="0" w:sz="0" w:val="nil"/>
+              <w:bottom w:color="000000" w:space="0" w:sz="0" w:val="nil"/>
+              <w:right w:color="000000" w:space="0" w:sz="0" w:val="nil"/>
+            </w:tcBorders>
+            <w:shd w:fill="auto" w:val="clear"/>
+            <w:tcMar>
+              <w:top w:w="100.0" w:type="dxa"/>
+              <w:left w:w="100.0" w:type="dxa"/>
+              <w:bottom w:w="100.0" w:type="dxa"/>
+              <w:right w:w="100.0" w:type="dxa"/>
+            </w:tcMar>
+            <w:vAlign w:val="top"/>
+          </w:tcPr>
+          <w:p>
+            <w:pPr>
+              <w:keepNext w:val="1"/>
+              <w:spacing w:line="348" w:lineRule="auto"/>
+              <w:jc w:val="center"/>
+              <w:rPr>
+                <w:rFonts w:ascii="Calibri" w:cs="Calibri" w:eastAsia="Calibri" w:hAnsi="Calibri"/>
+                <w:b w:val="1"/>
+                <w:sz w:val="22"/>
+                <w:szCs w:val="22"/>
+              </w:rPr>
+            </w:pPr>
+            <w:r>
+              <w:rPr>
+                <w:rFonts w:ascii="Calibri" w:cs="Calibri" w:eastAsia="Calibri" w:hAnsi="Calibri"/>
+                <w:b w:val="1"/>
+                <w:sz w:val="22"/>
+                <w:szCs w:val="22"/>
+                <w:rtl w:val="0"/>
+              </w:rPr>
+              <w:t xml:space="preserve">Cessionária(s):</w:t>
+            </w:r>
+            <w:r>
+              <w:rPr>
+                <w:rtl w:val="0"/>
+              </w:rPr>
+            </w:r>
+          </w:p>
+          <w:p>
+            <w:pPr>
+              <w:keepNext w:val="1"/>
+              <w:spacing w:line="348" w:lineRule="auto"/>
+              <w:jc w:val="center"/>
+              <w:rPr>
+                <w:rFonts w:ascii="Calibri" w:cs="Calibri" w:eastAsia="Calibri" w:hAnsi="Calibri"/>
+                <w:sz w:val="22"/>
+                <w:szCs w:val="22"/>
+              </w:rPr>
+            </w:pPr>
+            <w:r>
+              <w:rPr>
+                <w:rFonts w:ascii="Calibri" w:cs="Calibri" w:eastAsia="Calibri" w:hAnsi="Calibri"/>
+                <w:sz w:val="22"/>
+                <w:szCs w:val="22"/>
+                <w:rtl w:val="0"/>
+              </w:rPr>
+              <w:t xml:space="preserve">{%p for item in cessionarias %}</w:t>
+            </w:r>
+          </w:p>
+          <w:p>
+            <w:pPr>
+              <w:pStyle w:val="Heading3"/>
+              <w:keepNext w:val="1"/>
+              <w:widowControl w:val="0"/>
+              <w:spacing w:after="0" w:before="0" w:lineRule="auto"/>
+              <w:ind w:right="5.669291338583093"/>
+              <w:rPr>
+                <w:rFonts w:ascii="Calibri" w:cs="Calibri" w:eastAsia="Calibri" w:hAnsi="Calibri"/>
+                <w:b w:val="0"/>
+                <w:color w:val="ffffff"/>
+                <w:sz w:val="22"/>
+                <w:szCs w:val="22"/>
+              </w:rPr>
+            </w:pPr>
+            <w:bookmarkStart w:colFirst="0" w:colLast="0" w:name="_9c6qxdl5q33" w:id="4"/>
+            <w:bookmarkEnd w:id="4"/>
+            <w:r>
+              <w:rPr>
+                <w:rFonts w:ascii="Calibri" w:cs="Calibri" w:eastAsia="Calibri" w:hAnsi="Calibri"/>
+                <w:b w:val="0"/>
+                <w:color w:val="ffffff"/>
+                <w:sz w:val="20"/>
+                <w:szCs w:val="20"/>
+                <w:rtl w:val="0"/>
+              </w:rPr>
+              <w:t xml:space="preserve">                {{  generate_anchor('signHere', item.email)  }}</w:t>
+            </w:r>
+            <w:r>
+              <w:rPr>
+                <w:rtl w:val="0"/>
+              </w:rPr>
+            </w:r>
+          </w:p>
+          <w:p>
+            <w:pPr>
+              <w:keepNext w:val="1"/>
+              <w:ind w:right="-7.795275590551114"/>
+              <w:jc w:val="center"/>
+              <w:rPr>
+                <w:rFonts w:ascii="Calibri" w:cs="Calibri" w:eastAsia="Calibri" w:hAnsi="Calibri"/>
+                <w:sz w:val="22"/>
+                <w:szCs w:val="22"/>
+              </w:rPr>
+            </w:pPr>
+            <w:r>
+              <w:rPr>
+                <w:rFonts w:ascii="Calibri" w:cs="Calibri" w:eastAsia="Calibri" w:hAnsi="Calibri"/>
+                <w:sz w:val="22"/>
+                <w:szCs w:val="22"/>
+                <w:rtl w:val="0"/>
+              </w:rPr>
+              <w:t xml:space="preserve">________________________________________</w:t>
+            </w:r>
+          </w:p>
+          <w:p>
+            <w:pPr>
+              <w:keepNext w:val="1"/>
+              <w:spacing w:line="348" w:lineRule="auto"/>
+              <w:ind w:right="-7.795275590551114"/>
+              <w:jc w:val="center"/>
+              <w:rPr>
+                <w:rFonts w:ascii="Calibri" w:cs="Calibri" w:eastAsia="Calibri" w:hAnsi="Calibri"/>
+                <w:b w:val="1"/>
+                <w:sz w:val="22"/>
+                <w:szCs w:val="22"/>
+              </w:rPr>
+            </w:pPr>
+            <w:r>
+              <w:rPr>
+                <w:rFonts w:ascii="Calibri" w:cs="Calibri" w:eastAsia="Calibri" w:hAnsi="Calibri"/>
+                <w:b w:val="1"/>
+                <w:sz w:val="22"/>
+                <w:szCs w:val="22"/>
+                <w:rtl w:val="0"/>
+              </w:rPr>
+              <w:t xml:space="preserve">{{ item.name.text | upper }}</w:t>
+            </w:r>
+          </w:p>
+          <w:p>
+            <w:pPr>
+              <w:keepNext w:val="1"/>
+              <w:spacing w:line="348" w:lineRule="auto"/>
+              <w:jc w:val="center"/>
+              <w:rPr>
+                <w:rFonts w:ascii="Calibri" w:cs="Calibri" w:eastAsia="Calibri" w:hAnsi="Calibri"/>
+                <w:sz w:val="22"/>
+                <w:szCs w:val="22"/>
+              </w:rPr>
+            </w:pPr>
+            <w:r>
+              <w:rPr>
+                <w:rFonts w:ascii="Calibri" w:cs="Calibri" w:eastAsia="Calibri" w:hAnsi="Calibri"/>
+                <w:sz w:val="22"/>
+                <w:szCs w:val="22"/>
+                <w:rtl w:val="0"/>
+              </w:rPr>
+              <w:t xml:space="preserve">{%p endfor %}</w:t>
+            </w:r>
+          </w:p>
+          <w:p>
+            <w:pPr>
+              <w:keepNext w:val="1"/>
+              <w:widowControl w:val="0"/>
+              <w:rPr>
+                <w:rFonts w:ascii="Calibri" w:cs="Calibri" w:eastAsia="Calibri" w:hAnsi="Calibri"/>
+                <w:b w:val="1"/>
+                <w:sz w:val="22"/>
+                <w:szCs w:val="22"/>
+              </w:rPr>
+            </w:pPr>
+            <w:r>
+              <w:rPr>
+                <w:rtl w:val="0"/>
+              </w:rPr>
+            </w:r>
+          </w:p>
+        </w:tc>
+      </w:tr>
+    </w:tbl>
+    <w:p>
+      <w:pPr>
+        <w:keepNext w:val="1"/>
+        <w:spacing w:before="200" w:line="348" w:lineRule="auto"/>
+        <w:ind w:right="-567"/>
+        <w:rPr>
+          <w:rFonts w:ascii="Calibri" w:cs="Calibri" w:eastAsia="Calibri" w:hAnsi="Calibri"/>
+          <w:b w:val="1"/>
+          <w:sz w:val="22"/>
+          <w:szCs w:val="22"/>
+        </w:rPr>
+      </w:pPr>
+      <w:r>
+        <w:rPr>
+          <w:rFonts w:ascii="Calibri" w:cs="Calibri" w:eastAsia="Calibri" w:hAnsi="Calibri"/>
+          <w:b w:val="1"/>
+          <w:sz w:val="22"/>
+          <w:szCs w:val="22"/>
+          <w:rtl w:val="0"/>
+        </w:rPr>
+        <w:t xml:space="preserve">Testemunhas:</w:t>
+      </w:r>
+    </w:p>
+    <w:tbl>
+      <w:tblPr>
+        <w:tblStyle w:val="Table3"/>
         <w:tblW w:w="8640.0" w:type="dxa"/>
         <w:jc w:val="left"/>
         <w:tblInd w:w="108.0" w:type="pct"/>
@@ -8324,8 +8358,9 @@
           </w:tcPr>
           <w:p>
             <w:pPr>
+              <w:keepNext w:val="1"/>
               <w:widowControl w:val="0"/>
-              <w:spacing w:line="300" w:lineRule="auto"/>
+              <w:spacing w:line="348" w:lineRule="auto"/>
               <w:rPr>
                 <w:rFonts w:ascii="Calibri" w:cs="Calibri" w:eastAsia="Calibri" w:hAnsi="Calibri"/>
                 <w:sz w:val="22"/>
@@ -8344,8 +8379,8 @@
           </w:p>
           <w:p>
             <w:pPr>
+              <w:keepNext w:val="1"/>
               <w:widowControl w:val="0"/>
-              <w:spacing w:line="300" w:lineRule="auto"/>
               <w:rPr>
                 <w:rFonts w:ascii="Calibri" w:cs="Calibri" w:eastAsia="Calibri" w:hAnsi="Calibri"/>
                 <w:sz w:val="22"/>
@@ -8364,8 +8399,8 @@
           </w:p>
           <w:p>
             <w:pPr>
+              <w:keepNext w:val="1"/>
               <w:widowControl w:val="0"/>
-              <w:spacing w:line="300" w:lineRule="auto"/>
               <w:rPr>
                 <w:rFonts w:ascii="Calibri" w:cs="Calibri" w:eastAsia="Calibri" w:hAnsi="Calibri"/>
                 <w:sz w:val="22"/>
@@ -8389,8 +8424,9 @@
           </w:tcPr>
           <w:p>
             <w:pPr>
+              <w:keepNext w:val="1"/>
               <w:widowControl w:val="0"/>
-              <w:spacing w:line="300" w:lineRule="auto"/>
+              <w:spacing w:line="348" w:lineRule="auto"/>
               <w:rPr>
                 <w:rFonts w:ascii="Calibri" w:cs="Calibri" w:eastAsia="Calibri" w:hAnsi="Calibri"/>
                 <w:sz w:val="22"/>
@@ -8409,8 +8445,8 @@
           </w:p>
           <w:p>
             <w:pPr>
+              <w:keepNext w:val="1"/>
               <w:widowControl w:val="0"/>
-              <w:spacing w:line="300" w:lineRule="auto"/>
               <w:rPr>
                 <w:rFonts w:ascii="Calibri" w:cs="Calibri" w:eastAsia="Calibri" w:hAnsi="Calibri"/>
                 <w:sz w:val="22"/>
@@ -8429,8 +8465,8 @@
           </w:p>
           <w:p>
             <w:pPr>
+              <w:keepNext w:val="1"/>
               <w:widowControl w:val="0"/>
-              <w:spacing w:line="300" w:lineRule="auto"/>
               <w:rPr>
                 <w:rFonts w:ascii="Calibri" w:cs="Calibri" w:eastAsia="Calibri" w:hAnsi="Calibri"/>
                 <w:sz w:val="22"/>
@@ -10292,6 +10328,55 @@
     </w:tblStylePr>
   </w:style>
   <w:style w:type="table" w:styleId="Table2">
+    <w:basedOn w:val="TableNormal"/>
+    <w:tblPr>
+      <w:tblStyleRowBandSize w:val="1"/>
+      <w:tblStyleColBandSize w:val="1"/>
+      <w:tblCellMar>
+        <w:top w:w="100.0" w:type="dxa"/>
+        <w:left w:w="100.0" w:type="dxa"/>
+        <w:bottom w:w="100.0" w:type="dxa"/>
+        <w:right w:w="100.0" w:type="dxa"/>
+      </w:tblCellMar>
+    </w:tblPr>
+    <w:tblStylePr w:type="band1Horz">
+      <w:tcPr/>
+    </w:tblStylePr>
+    <w:tblStylePr w:type="band1Vert">
+      <w:tcPr/>
+    </w:tblStylePr>
+    <w:tblStylePr w:type="band2Horz">
+      <w:tcPr/>
+    </w:tblStylePr>
+    <w:tblStylePr w:type="band2Vert">
+      <w:tcPr/>
+    </w:tblStylePr>
+    <w:tblStylePr w:type="firstCol">
+      <w:tcPr/>
+    </w:tblStylePr>
+    <w:tblStylePr w:type="firstRow">
+      <w:tcPr/>
+    </w:tblStylePr>
+    <w:tblStylePr w:type="lastCol">
+      <w:tcPr/>
+    </w:tblStylePr>
+    <w:tblStylePr w:type="lastRow">
+      <w:tcPr/>
+    </w:tblStylePr>
+    <w:tblStylePr w:type="neCell">
+      <w:tcPr/>
+    </w:tblStylePr>
+    <w:tblStylePr w:type="nwCell">
+      <w:tcPr/>
+    </w:tblStylePr>
+    <w:tblStylePr w:type="seCell">
+      <w:tcPr/>
+    </w:tblStylePr>
+    <w:tblStylePr w:type="swCell">
+      <w:tcPr/>
+    </w:tblStylePr>
+  </w:style>
+  <w:style w:type="table" w:styleId="Table3">
     <w:basedOn w:val="TableNormal"/>
     <w:tblPr>
       <w:tblStyleRowBandSize w:val="1"/>

</xml_diff>